<commit_message>
Use Cases & Description Completed
</commit_message>
<xml_diff>
--- a/DualMeetManagerUseCases.docx
+++ b/DualMeetManagerUseCases.docx
@@ -4,6 +4,141 @@
   <w:body>
     <w:p>
       <w:pPr>
+        <w:jc w:val="center"/>
+        <w:rPr>
+          <w:b/>
+        </w:rPr>
+      </w:pPr>
+      <w:r>
+        <w:rPr>
+          <w:b/>
+        </w:rPr>
+        <w:t>Project Description</w:t>
+      </w:r>
+    </w:p>
+    <w:p>
+      <w:pPr>
+        <w:jc w:val="center"/>
+        <w:rPr>
+          <w:b/>
+        </w:rPr>
+      </w:pPr>
+    </w:p>
+    <w:p>
+      <w:pPr>
+        <w:ind w:firstLine="720"/>
+      </w:pPr>
+      <w:r>
+        <w:t>PIAA</w:t>
+      </w:r>
+      <w:r>
+        <w:t>, particularly the WPIAL, still sche</w:t>
+      </w:r>
+      <w:r>
+        <w:t>dule dual meets for their track &amp; field schools</w:t>
+      </w:r>
+      <w:r>
+        <w:t xml:space="preserve">. These meets are scored very different than an invitation or championship meet. As a result, these meets offer special challenges. First, these meets are often contested with limited resources. There are simply not enough staff to dedicate multiple people to storing results and calculating scores. Second, scoring takes time. There are many times when meet results don’t come out until the day after the meet.  Could you imagine a football game being played, and not knowing who won until the </w:t>
+      </w:r>
+      <w:r>
+        <w:t>next day? Third, human error is often involved in scoring. This happens anytime a human is in charge or doing math.  Finally, complete results are usually unavailable after the meet, only scoring performances.  This is usually due to time constraints.</w:t>
+      </w:r>
+    </w:p>
+    <w:p>
+      <w:pPr>
+        <w:ind w:firstLine="720"/>
+      </w:pPr>
+      <w:r>
+        <w:t xml:space="preserve">The proposed </w:t>
+      </w:r>
+      <w:r>
+        <w:t xml:space="preserve">of the proposed </w:t>
+      </w:r>
+      <w:r>
+        <w:t>program will</w:t>
+      </w:r>
+      <w:r>
+        <w:t xml:space="preserve"> help elevate all of these issues.</w:t>
+      </w:r>
+      <w:r>
+        <w:t xml:space="preserve"> Users will have the opportunity to define the specifics of the meet (Date, Locations, Team Names, Etc.), and names/performances for all 18 events. The data can then be used to calculate scores for each dual meet instantly and accurately.  Coaches can also benefit from having quick, accurate, and neat printouts for the entire meet. </w:t>
+      </w:r>
+    </w:p>
+    <w:p>
+      <w:pPr>
+        <w:ind w:firstLine="720"/>
+        <w:rPr>
+          <w:b/>
+        </w:rPr>
+      </w:pPr>
+    </w:p>
+    <w:p>
+      <w:pPr>
+        <w:jc w:val="center"/>
+        <w:rPr>
+          <w:b/>
+        </w:rPr>
+      </w:pPr>
+      <w:r>
+        <w:rPr>
+          <w:b/>
+        </w:rPr>
+        <w:t>Use Case Diagram</w:t>
+      </w:r>
+    </w:p>
+    <w:p>
+      <w:pPr>
+        <w:jc w:val="center"/>
+        <w:rPr>
+          <w:b/>
+        </w:rPr>
+      </w:pPr>
+    </w:p>
+    <w:p>
+      <w:pPr>
+        <w:jc w:val="center"/>
+        <w:rPr>
+          <w:b/>
+        </w:rPr>
+      </w:pPr>
+      <w:r>
+        <w:rPr>
+          <w:b/>
+        </w:rPr>
+        <w:t>Coming Soon</w:t>
+      </w:r>
+    </w:p>
+    <w:p>
+      <w:pPr>
+        <w:jc w:val="center"/>
+        <w:rPr>
+          <w:b/>
+        </w:rPr>
+      </w:pPr>
+    </w:p>
+    <w:p>
+      <w:pPr>
+        <w:jc w:val="center"/>
+        <w:rPr>
+          <w:b/>
+        </w:rPr>
+      </w:pPr>
+      <w:r>
+        <w:rPr>
+          <w:b/>
+        </w:rPr>
+        <w:t>Use Cases</w:t>
+      </w:r>
+    </w:p>
+    <w:p>
+      <w:pPr>
+        <w:rPr>
+          <w:b/>
+        </w:rPr>
+      </w:pPr>
+    </w:p>
+    <w:p>
+      <w:pPr>
         <w:rPr>
           <w:b/>
         </w:rPr>
@@ -18,7 +153,24 @@
     <w:p/>
     <w:p>
       <w:r>
-        <w:t>User will enter information for a new meet.  This will include the Date, Location, Weather conditions, and Boy/Girl Team Names. Once entered, the user will be asked to confirm the data</w:t>
+        <w:t>User will enter information for a new meet.  This will include the Date, Lo</w:t>
+      </w:r>
+      <w:r>
+        <w:t xml:space="preserve">cation, Weather conditions, </w:t>
+      </w:r>
+      <w:r>
+        <w:t>Boy/Girl Team Names</w:t>
+      </w:r>
+      <w:r>
+        <w:t>, and a 1-3 character abbreviation for each team name</w:t>
+      </w:r>
+      <w:r>
+        <w:t xml:space="preserve">. </w:t>
+      </w:r>
+      <w:bookmarkStart w:id="0" w:name="_GoBack"/>
+      <w:bookmarkEnd w:id="0"/>
+      <w:r>
+        <w:t>Once entered, the user will be asked to confirm the data</w:t>
       </w:r>
       <w:r>
         <w:t>.</w:t>
@@ -43,6 +195,12 @@
           <w:b/>
         </w:rPr>
         <w:t xml:space="preserve"> Event Data</w:t>
+      </w:r>
+    </w:p>
+    <w:p/>
+    <w:p>
+      <w:r>
+        <w:t>Success Scenario:</w:t>
       </w:r>
     </w:p>
     <w:p/>
@@ -84,6 +242,57 @@
       </w:r>
     </w:p>
     <w:p/>
+    <w:p>
+      <w:r>
+        <w:t>Alternate Scenarios:</w:t>
+      </w:r>
+    </w:p>
+    <w:p/>
+    <w:p>
+      <w:r>
+        <w:rPr>
+          <w:u w:val="single"/>
+        </w:rPr>
+        <w:t>No name entered for a performance</w:t>
+      </w:r>
+      <w:r>
+        <w:t xml:space="preserve"> – A Message Box will pop up alerting the user to enter a name for every performance.</w:t>
+      </w:r>
+    </w:p>
+    <w:p/>
+    <w:p>
+      <w:r>
+        <w:rPr>
+          <w:u w:val="single"/>
+        </w:rPr>
+        <w:t>No team entered for a performance</w:t>
+      </w:r>
+      <w:r>
+        <w:t xml:space="preserve"> - </w:t>
+      </w:r>
+      <w:r>
+        <w:t xml:space="preserve">A Message Box will pop up alerting the user to </w:t>
+      </w:r>
+      <w:r>
+        <w:t>enter a team</w:t>
+      </w:r>
+      <w:r>
+        <w:t xml:space="preserve"> for every performance.</w:t>
+      </w:r>
+    </w:p>
+    <w:p/>
+    <w:p>
+      <w:r>
+        <w:rPr>
+          <w:u w:val="single"/>
+        </w:rPr>
+        <w:t>No performance enter for a name</w:t>
+      </w:r>
+      <w:r>
+        <w:t xml:space="preserve"> – A Message Box will pop up alerting the user to enter a performance for every name given.</w:t>
+      </w:r>
+    </w:p>
+    <w:p/>
     <w:p/>
     <w:p>
       <w:pPr>
@@ -198,46 +407,46 @@
     <w:p/>
     <w:p>
       <w:r>
+        <w:t>Previous</w:t>
+      </w:r>
+      <w:r>
+        <w:t xml:space="preserve"> throwing</w:t>
+      </w:r>
+      <w:r>
+        <w:t xml:space="preserve"> event data must be retrieved for several uses. This includes editing previous data, checking scores, or creating print outs. This dat</w:t>
+      </w:r>
+      <w:r>
+        <w:t>a must convert raw data (inches</w:t>
+      </w:r>
+      <w:r>
+        <w:t>) to formatted data (</w:t>
+      </w:r>
+      <w:r>
+        <w:t>feet-inches</w:t>
+      </w:r>
+      <w:r>
+        <w:t>).</w:t>
+      </w:r>
+    </w:p>
+    <w:p/>
+    <w:p/>
+    <w:p>
+      <w:pPr>
+        <w:rPr>
+          <w:b/>
+        </w:rPr>
+      </w:pPr>
+      <w:r>
+        <w:rPr>
+          <w:b/>
+        </w:rPr>
+        <w:t>Retrieve Relay Event Data</w:t>
+      </w:r>
+    </w:p>
+    <w:p/>
+    <w:p>
+      <w:r>
         <w:lastRenderedPageBreak/>
-        <w:t>Previous</w:t>
-      </w:r>
-      <w:r>
-        <w:t xml:space="preserve"> throwing</w:t>
-      </w:r>
-      <w:r>
-        <w:t xml:space="preserve"> event data must be retrieved for several uses. This includes editing previous data, checking scores, or creating print outs. This dat</w:t>
-      </w:r>
-      <w:r>
-        <w:t>a must convert raw data (inches</w:t>
-      </w:r>
-      <w:r>
-        <w:t>) to formatted data (</w:t>
-      </w:r>
-      <w:r>
-        <w:t>feet-inches</w:t>
-      </w:r>
-      <w:r>
-        <w:t>).</w:t>
-      </w:r>
-    </w:p>
-    <w:p/>
-    <w:p/>
-    <w:p>
-      <w:pPr>
-        <w:rPr>
-          <w:b/>
-        </w:rPr>
-      </w:pPr>
-      <w:r>
-        <w:rPr>
-          <w:b/>
-        </w:rPr>
-        <w:t>Retrieve Relay Event Data</w:t>
-      </w:r>
-    </w:p>
-    <w:p/>
-    <w:p>
-      <w:r>
         <w:t>Previous</w:t>
       </w:r>
       <w:r>
@@ -424,29 +633,105 @@
     <w:p/>
     <w:p>
       <w:r>
+        <w:t xml:space="preserve">Saved meet data needs to be retrieved. </w:t>
+      </w:r>
+      <w:r>
+        <w:t>The data will include All Meet specific data, as well as all event performances. This will, at first, be done via File IO, but later a database will be used.</w:t>
+      </w:r>
+    </w:p>
+    <w:p/>
+    <w:p/>
+    <w:p>
+      <w:pPr>
+        <w:rPr>
+          <w:b/>
+        </w:rPr>
+      </w:pPr>
+      <w:r>
+        <w:rPr>
+          <w:b/>
+        </w:rPr>
+        <w:t xml:space="preserve">Create Individual Event </w:t>
+      </w:r>
+      <w:r>
+        <w:rPr>
+          <w:b/>
+        </w:rPr>
+        <w:t>.</w:t>
+      </w:r>
+      <w:r>
+        <w:rPr>
+          <w:b/>
+        </w:rPr>
+        <w:t>PDF Printout</w:t>
+      </w:r>
+    </w:p>
+    <w:p/>
+    <w:p>
+      <w:r>
         <w:lastRenderedPageBreak/>
-        <w:t xml:space="preserve">Saved meet data needs to be retrieved. </w:t>
-      </w:r>
-      <w:r>
-        <w:t>The data will include All Meet specific data, as well as all event performances. This will, at first, be done via File IO, but later a database will be used.</w:t>
-      </w:r>
-    </w:p>
-    <w:p/>
-    <w:p>
-      <w:bookmarkStart w:id="0" w:name="_GoBack"/>
-      <w:bookmarkEnd w:id="0"/>
-    </w:p>
-    <w:p>
-      <w:pPr>
-        <w:rPr>
-          <w:b/>
-        </w:rPr>
-      </w:pPr>
-      <w:r>
-        <w:rPr>
-          <w:b/>
-        </w:rPr>
-        <w:t xml:space="preserve">Create Individual Event </w:t>
+        <w:t>A PDF file will be generated that contains all names, teams, and performances for a particular event. These results will be listed in a table(s). Data will be ordered by performance, from best to worst. When applicable, the data will be separated by heat #</w:t>
+      </w:r>
+    </w:p>
+    <w:p/>
+    <w:p/>
+    <w:p>
+      <w:pPr>
+        <w:rPr>
+          <w:b/>
+        </w:rPr>
+      </w:pPr>
+      <w:r>
+        <w:rPr>
+          <w:b/>
+        </w:rPr>
+        <w:t>Create Individual Event .</w:t>
+      </w:r>
+      <w:proofErr w:type="spellStart"/>
+      <w:r>
+        <w:rPr>
+          <w:b/>
+        </w:rPr>
+        <w:t>docx</w:t>
+      </w:r>
+      <w:proofErr w:type="spellEnd"/>
+      <w:r>
+        <w:rPr>
+          <w:b/>
+        </w:rPr>
+        <w:t xml:space="preserve"> Printout</w:t>
+      </w:r>
+    </w:p>
+    <w:p/>
+    <w:p>
+      <w:r>
+        <w:t>A .</w:t>
+      </w:r>
+      <w:proofErr w:type="spellStart"/>
+      <w:r>
+        <w:t>docx</w:t>
+      </w:r>
+      <w:proofErr w:type="spellEnd"/>
+      <w:r>
+        <w:t xml:space="preserve"> file </w:t>
+      </w:r>
+      <w:r>
+        <w:t>will be generated that contains all names, teams, and performances for a particular event. These results will be listed in a table(s). Data will be ordered by performance, from best to worst. When applicable, the data will be separated by heat #</w:t>
+      </w:r>
+    </w:p>
+    <w:p/>
+    <w:p/>
+    <w:p>
+      <w:pPr>
+        <w:rPr>
+          <w:b/>
+        </w:rPr>
+      </w:pPr>
+      <w:r>
+        <w:rPr>
+          <w:b/>
+        </w:rPr>
+        <w:t xml:space="preserve">Create Team Performance </w:t>
       </w:r>
       <w:r>
         <w:rPr>
@@ -464,22 +749,22 @@
     <w:p/>
     <w:p>
       <w:r>
-        <w:t>A PDF file will be generated that contains all names, teams, and performances for a particular event. These results will be listed in a table(s). Data will be ordered by performance, from best to worst. When applicable, the data will be separated by heat #</w:t>
-      </w:r>
-    </w:p>
-    <w:p/>
-    <w:p/>
-    <w:p>
-      <w:pPr>
-        <w:rPr>
-          <w:b/>
-        </w:rPr>
-      </w:pPr>
-      <w:r>
-        <w:rPr>
-          <w:b/>
-        </w:rPr>
-        <w:t>Create Individual Event .</w:t>
+        <w:t>A PDF file will be generated that contains all names and performance for every event competed by a particular team.  Performances will be separated by event and will be listed in order of performance, from best to worst.</w:t>
+      </w:r>
+    </w:p>
+    <w:p/>
+    <w:p/>
+    <w:p>
+      <w:pPr>
+        <w:rPr>
+          <w:b/>
+        </w:rPr>
+      </w:pPr>
+      <w:r>
+        <w:rPr>
+          <w:b/>
+        </w:rPr>
+        <w:t>Create Team Performance .</w:t>
       </w:r>
       <w:proofErr w:type="spellStart"/>
       <w:r>
@@ -507,25 +792,22 @@
       </w:r>
       <w:proofErr w:type="spellEnd"/>
       <w:r>
-        <w:t xml:space="preserve"> file </w:t>
-      </w:r>
-      <w:r>
-        <w:t>will be generated that contains all names, teams, and performances for a particular event. These results will be listed in a table(s). Data will be ordered by performance, from best to worst. When applicable, the data will be separated by heat #</w:t>
-      </w:r>
-    </w:p>
-    <w:p/>
-    <w:p/>
-    <w:p>
-      <w:pPr>
-        <w:rPr>
-          <w:b/>
-        </w:rPr>
-      </w:pPr>
-      <w:r>
-        <w:rPr>
-          <w:b/>
-        </w:rPr>
-        <w:t xml:space="preserve">Create Team Performance </w:t>
+        <w:t xml:space="preserve"> file will be generated that contains all names and performance for every event competed by a particular team.  Performances will be separated by event and will be listed in order of performance, from best to worst.</w:t>
+      </w:r>
+    </w:p>
+    <w:p/>
+    <w:p/>
+    <w:p>
+      <w:pPr>
+        <w:rPr>
+          <w:b/>
+        </w:rPr>
+      </w:pPr>
+      <w:r>
+        <w:rPr>
+          <w:b/>
+        </w:rPr>
+        <w:t xml:space="preserve">Create Meet Results </w:t>
       </w:r>
       <w:r>
         <w:rPr>
@@ -537,28 +819,49 @@
         <w:rPr>
           <w:b/>
         </w:rPr>
-        <w:t>PDF Printout</w:t>
-      </w:r>
-    </w:p>
-    <w:p/>
-    <w:p>
-      <w:r>
-        <w:t>A PDF file will be generated that contains all names and performance for every event competed by a particular team.  Performances will be separated by event and will be listed in order of performance, from best to worst.</w:t>
-      </w:r>
-    </w:p>
-    <w:p/>
-    <w:p/>
-    <w:p>
-      <w:pPr>
-        <w:rPr>
-          <w:b/>
-        </w:rPr>
-      </w:pPr>
-      <w:r>
-        <w:rPr>
-          <w:b/>
-        </w:rPr>
-        <w:t>Create Team Performance .</w:t>
+        <w:t>PDF printout</w:t>
+      </w:r>
+    </w:p>
+    <w:p/>
+    <w:p>
+      <w:r>
+        <w:t xml:space="preserve">A PDF file will be generated containing the breakdown of each individual meet. </w:t>
+      </w:r>
+      <w:r>
+        <w:t xml:space="preserve">See </w:t>
+      </w:r>
+      <w:r>
+        <w:t>Score Dual Meets</w:t>
+      </w:r>
+      <w:r>
+        <w:t xml:space="preserve"> </w:t>
+      </w:r>
+      <w:r>
+        <w:t>Use Case for specific scoring guidelines. Each set of teams needs an individual page dedicated to that meet. Each event will be broken down to show how the points were awarded.  This will include name, schools, and performance.  Performances that are not good enough to earn points (ex: 5</w:t>
+      </w:r>
+      <w:r>
+        <w:rPr>
+          <w:vertAlign w:val="superscript"/>
+        </w:rPr>
+        <w:t>th</w:t>
+      </w:r>
+      <w:r>
+        <w:t xml:space="preserve"> place) will not show up on this sheet. Ties will be marked as such, with the word “TIE” in place of a name, and possibly the school.  All data will be arranged in one really big table, with the exception of the total points, which will be shown separately at the top of the page.</w:t>
+      </w:r>
+    </w:p>
+    <w:p/>
+    <w:p/>
+    <w:p>
+      <w:pPr>
+        <w:rPr>
+          <w:b/>
+        </w:rPr>
+      </w:pPr>
+      <w:r>
+        <w:rPr>
+          <w:b/>
+        </w:rPr>
+        <w:t>Create Meet Results .</w:t>
       </w:r>
       <w:proofErr w:type="spellStart"/>
       <w:r>
@@ -572,10 +875,9 @@
         <w:rPr>
           <w:b/>
         </w:rPr>
-        <w:t xml:space="preserve"> Printout</w:t>
-      </w:r>
-    </w:p>
-    <w:p/>
+        <w:t xml:space="preserve"> printout</w:t>
+      </w:r>
+    </w:p>
     <w:p>
       <w:r>
         <w:t>A .</w:t>
@@ -586,49 +888,10 @@
       </w:r>
       <w:proofErr w:type="spellEnd"/>
       <w:r>
-        <w:t xml:space="preserve"> file will be generated that contains all names and performance for every event competed by a particular team.  Performances will be separated by event and will be listed in order of performance, from best to worst.</w:t>
-      </w:r>
-    </w:p>
-    <w:p/>
-    <w:p/>
-    <w:p>
-      <w:pPr>
-        <w:rPr>
-          <w:b/>
-        </w:rPr>
-      </w:pPr>
-      <w:r>
-        <w:rPr>
-          <w:b/>
-        </w:rPr>
-        <w:t xml:space="preserve">Create Meet Results </w:t>
-      </w:r>
-      <w:r>
-        <w:rPr>
-          <w:b/>
-        </w:rPr>
-        <w:t>.</w:t>
-      </w:r>
-      <w:r>
-        <w:rPr>
-          <w:b/>
-        </w:rPr>
-        <w:t>PDF printout</w:t>
-      </w:r>
-    </w:p>
-    <w:p/>
-    <w:p>
-      <w:r>
-        <w:t xml:space="preserve">A PDF file will be generated containing the breakdown of each individual meet. </w:t>
-      </w:r>
-      <w:r>
-        <w:t xml:space="preserve">See </w:t>
-      </w:r>
-      <w:r>
-        <w:t>Score Dual Meets</w:t>
-      </w:r>
-      <w:r>
-        <w:t xml:space="preserve"> </w:t>
+        <w:t xml:space="preserve"> file will be generated containing the breakdown of each individual meet. </w:t>
+      </w:r>
+      <w:r>
+        <w:t xml:space="preserve">See Score Dual Meets </w:t>
       </w:r>
       <w:r>
         <w:t>Use Case for specific scoring guidelines. Each set of teams needs an individual page dedicated to that meet. Each event will be broken down to show how the points were awarded.  This will include name, schools, and performance.  Performances that are not good enough to earn points (ex: 5</w:t>
@@ -640,65 +903,11 @@
         <w:t>th</w:t>
       </w:r>
       <w:r>
-        <w:t xml:space="preserve"> place) will not show up on this sheet. Ties will be marked as such, with the word “TIE” in place of a name, and possibly the school.  All data will be arranged in one really big table, with the exception of the total points, which will be shown separately at the top of the page.</w:t>
-      </w:r>
-    </w:p>
-    <w:p/>
-    <w:p/>
-    <w:p>
-      <w:pPr>
-        <w:rPr>
-          <w:b/>
-        </w:rPr>
-      </w:pPr>
-      <w:r>
-        <w:rPr>
-          <w:b/>
-        </w:rPr>
+        <w:t xml:space="preserve"> place) will not show up on this sheet. Ties will be marked as such, with the </w:t>
+      </w:r>
+      <w:r>
         <w:lastRenderedPageBreak/>
-        <w:t>Create Meet Results .</w:t>
-      </w:r>
-      <w:proofErr w:type="spellStart"/>
-      <w:r>
-        <w:rPr>
-          <w:b/>
-        </w:rPr>
-        <w:t>docx</w:t>
-      </w:r>
-      <w:proofErr w:type="spellEnd"/>
-      <w:r>
-        <w:rPr>
-          <w:b/>
-        </w:rPr>
-        <w:t xml:space="preserve"> printout</w:t>
-      </w:r>
-    </w:p>
-    <w:p>
-      <w:r>
-        <w:t>A .</w:t>
-      </w:r>
-      <w:proofErr w:type="spellStart"/>
-      <w:r>
-        <w:t>docx</w:t>
-      </w:r>
-      <w:proofErr w:type="spellEnd"/>
-      <w:r>
-        <w:t xml:space="preserve"> file will be generated containing the breakdown of each individual meet. </w:t>
-      </w:r>
-      <w:r>
-        <w:t xml:space="preserve">See Score Dual Meets </w:t>
-      </w:r>
-      <w:r>
-        <w:t>Use Case for specific scoring guidelines. Each set of teams needs an individual page dedicated to that meet. Each event will be broken down to show how the points were awarded.  This will include name, schools, and performance.  Performances that are not good enough to earn points (ex: 5</w:t>
-      </w:r>
-      <w:r>
-        <w:rPr>
-          <w:vertAlign w:val="superscript"/>
-        </w:rPr>
-        <w:t>th</w:t>
-      </w:r>
-      <w:r>
-        <w:t xml:space="preserve"> place) will not show up on this sheet. Ties will be marked as such, with the word “TIE” in place of a name, and possibly the school.  All data will be arranged in one really big table, with the exception of the total points, which will be shown separately at the top of the page.</w:t>
+        <w:t>word “TIE” in place of a name, and possibly the school.  All data will be arranged in one really big table, with the exception of the total points, which will be shown separately at the top of the page.</w:t>
       </w:r>
     </w:p>
     <w:p/>

</xml_diff>